<commit_message>
Fix some typos, add minor explanations
</commit_message>
<xml_diff>
--- a/paper/kbanotebook2013/images/Pattern.docx
+++ b/paper/kbanotebook2013/images/Pattern.docx
@@ -10,25 +10,140 @@
         <mc:AlternateContent>
           <mc:Choice Requires="wps">
             <w:drawing>
-              <wp:anchor distT="0" distB="0" distL="114300" distR="114300" simplePos="0" relativeHeight="251684864" behindDoc="0" locked="0" layoutInCell="1" allowOverlap="1" wp14:anchorId="6EC1FE67" wp14:editId="465C9E1C">
+              <wp:anchor distT="0" distB="0" distL="114300" distR="114300" simplePos="0" relativeHeight="251674624" behindDoc="0" locked="0" layoutInCell="1" allowOverlap="1" wp14:anchorId="787331E1" wp14:editId="3D58452C">
                 <wp:simplePos x="0" y="0"/>
                 <wp:positionH relativeFrom="column">
-                  <wp:posOffset>2400300</wp:posOffset>
+                  <wp:posOffset>844550</wp:posOffset>
                 </wp:positionH>
                 <wp:positionV relativeFrom="paragraph">
-                  <wp:posOffset>-1143000</wp:posOffset>
+                  <wp:posOffset>350520</wp:posOffset>
                 </wp:positionV>
-                <wp:extent cx="228600" cy="2743200"/>
-                <wp:effectExtent l="12700" t="0" r="38100" b="38100"/>
+                <wp:extent cx="706755" cy="449580"/>
+                <wp:effectExtent l="0" t="0" r="29845" b="33020"/>
+                <wp:wrapSquare wrapText="bothSides"/>
+                <wp:docPr id="10" name="Text Box 10"/>
+                <wp:cNvGraphicFramePr/>
+                <a:graphic xmlns:a="http://schemas.openxmlformats.org/drawingml/2006/main">
+                  <a:graphicData uri="http://schemas.microsoft.com/office/word/2010/wordprocessingShape">
+                    <wps:wsp>
+                      <wps:cNvSpPr txBox="1"/>
+                      <wps:spPr>
+                        <a:xfrm>
+                          <a:off x="0" y="0"/>
+                          <a:ext cx="706755" cy="449580"/>
+                        </a:xfrm>
+                        <a:prstGeom prst="rect">
+                          <a:avLst/>
+                        </a:prstGeom>
+                        <a:noFill/>
+                        <a:ln>
+                          <a:solidFill>
+                            <a:schemeClr val="tx1"/>
+                          </a:solidFill>
+                        </a:ln>
+                        <a:effectLst/>
+                        <a:extLst>
+                          <a:ext uri="{C572A759-6A51-4108-AA02-DFA0A04FC94B}">
+                            <ma14:wrappingTextBoxFlag xmlns:ma14="http://schemas.microsoft.com/office/mac/drawingml/2011/main"/>
+                          </a:ext>
+                        </a:extLst>
+                      </wps:spPr>
+                      <wps:style>
+                        <a:lnRef idx="0">
+                          <a:schemeClr val="accent1"/>
+                        </a:lnRef>
+                        <a:fillRef idx="0">
+                          <a:schemeClr val="accent1"/>
+                        </a:fillRef>
+                        <a:effectRef idx="0">
+                          <a:schemeClr val="accent1"/>
+                        </a:effectRef>
+                        <a:fontRef idx="minor">
+                          <a:schemeClr val="dk1"/>
+                        </a:fontRef>
+                      </wps:style>
+                      <wps:txbx>
+                        <w:txbxContent>
+                          <w:p>
+                            <w:pPr>
+                              <w:jc w:val="center"/>
+                            </w:pPr>
+                            <w:r>
+                              <w:t>Pattern Content</w:t>
+                            </w:r>
+                          </w:p>
+                        </w:txbxContent>
+                      </wps:txbx>
+                      <wps:bodyPr rot="0" spcFirstLastPara="0" vertOverflow="overflow" horzOverflow="overflow" vert="horz" wrap="square" lIns="91440" tIns="45720" rIns="91440" bIns="45720" numCol="1" spcCol="0" rtlCol="0" fromWordArt="0" anchor="t" anchorCtr="0" forceAA="0" compatLnSpc="1">
+                        <a:prstTxWarp prst="textNoShape">
+                          <a:avLst/>
+                        </a:prstTxWarp>
+                        <a:noAutofit/>
+                      </wps:bodyPr>
+                    </wps:wsp>
+                  </a:graphicData>
+                </a:graphic>
+                <wp14:sizeRelH relativeFrom="margin">
+                  <wp14:pctWidth>0</wp14:pctWidth>
+                </wp14:sizeRelH>
+                <wp14:sizeRelV relativeFrom="margin">
+                  <wp14:pctHeight>0</wp14:pctHeight>
+                </wp14:sizeRelV>
+              </wp:anchor>
+            </w:drawing>
+          </mc:Choice>
+          <mc:Fallback>
+            <w:pict>
+              <v:shapetype id="_x0000_t202" coordsize="21600,21600" o:spt="202" path="m0,0l0,21600,21600,21600,21600,0xe">
+                <v:stroke joinstyle="miter"/>
+                <v:path gradientshapeok="t" o:connecttype="rect"/>
+              </v:shapetype>
+              <v:shape id="Text Box 10" o:spid="_x0000_s1026" type="#_x0000_t202" style="position:absolute;margin-left:66.5pt;margin-top:27.6pt;width:55.65pt;height:35.4pt;z-index:251674624;visibility:visible;mso-wrap-style:square;mso-width-percent:0;mso-height-percent:0;mso-wrap-distance-left:9pt;mso-wrap-distance-top:0;mso-wrap-distance-right:9pt;mso-wrap-distance-bottom:0;mso-position-horizontal:absolute;mso-position-horizontal-relative:text;mso-position-vertical:absolute;mso-position-vertical-relative:text;mso-width-percent:0;mso-height-percent:0;mso-width-relative:margin;mso-height-relative:margin;v-text-anchor:top" o:gfxdata="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" filled="f" strokecolor="black [3213]">
+                <v:textbox>
+                  <w:txbxContent>
+                    <w:p>
+                      <w:pPr>
+                        <w:jc w:val="center"/>
+                      </w:pPr>
+                      <w:r>
+                        <w:t>Pattern Content</w:t>
+                      </w:r>
+                    </w:p>
+                  </w:txbxContent>
+                </v:textbox>
+                <w10:wrap type="square"/>
+              </v:shape>
+            </w:pict>
+          </mc:Fallback>
+        </mc:AlternateContent>
+      </w:r>
+      <w:r>
+        <w:rPr>
+          <w:noProof/>
+        </w:rPr>
+        <mc:AlternateContent>
+          <mc:Choice Requires="wps">
+            <w:drawing>
+              <wp:anchor distT="0" distB="0" distL="114300" distR="114300" simplePos="0" relativeHeight="251684864" behindDoc="0" locked="0" layoutInCell="1" allowOverlap="1" wp14:anchorId="6EC1FE67" wp14:editId="7CD5DDDE">
+                <wp:simplePos x="0" y="0"/>
+                <wp:positionH relativeFrom="column">
+                  <wp:posOffset>1092200</wp:posOffset>
+                </wp:positionH>
+                <wp:positionV relativeFrom="paragraph">
+                  <wp:posOffset>96520</wp:posOffset>
+                </wp:positionV>
+                <wp:extent cx="228600" cy="261620"/>
+                <wp:effectExtent l="8890" t="0" r="34290" b="34290"/>
                 <wp:wrapThrough wrapText="bothSides">
                   <wp:wrapPolygon edited="0">
-                    <wp:start x="20400" y="-100"/>
-                    <wp:lineTo x="-1200" y="10100"/>
-                    <wp:lineTo x="-1200" y="10300"/>
-                    <wp:lineTo x="-1200" y="11300"/>
-                    <wp:lineTo x="-1200" y="11500"/>
-                    <wp:lineTo x="20400" y="21700"/>
-                    <wp:lineTo x="20400" y="-100"/>
+                    <wp:start x="20760" y="-734"/>
+                    <wp:lineTo x="3960" y="-734"/>
+                    <wp:lineTo x="-840" y="5557"/>
+                    <wp:lineTo x="-840" y="16043"/>
+                    <wp:lineTo x="-840" y="20237"/>
+                    <wp:lineTo x="8760" y="22334"/>
+                    <wp:lineTo x="20760" y="22334"/>
+                    <wp:lineTo x="20760" y="-734"/>
                   </wp:wrapPolygon>
                 </wp:wrapThrough>
                 <wp:docPr id="14" name="Left Brace 14"/>
@@ -40,7 +155,7 @@
                       <wps:spPr>
                         <a:xfrm rot="16200000">
                           <a:off x="0" y="0"/>
-                          <a:ext cx="228600" cy="2743200"/>
+                          <a:ext cx="228600" cy="261620"/>
                         </a:xfrm>
                         <a:prstGeom prst="leftBrace">
                           <a:avLst/>
@@ -107,7 +222,7 @@
                   <v:h position="topLeft,#1" yrange="@9,@10"/>
                 </v:handles>
               </v:shapetype>
-              <v:shape id="Left Brace 14" o:spid="_x0000_s1026" type="#_x0000_t87" style="position:absolute;margin-left:189pt;margin-top:-89.95pt;width:18pt;height:3in;rotation:-90;z-index:251684864;visibility:visible;mso-wrap-style:square;mso-width-percent:0;mso-height-percent:0;mso-wrap-distance-left:9pt;mso-wrap-distance-top:0;mso-wrap-distance-right:9pt;mso-wrap-distance-bottom:0;mso-position-horizontal:absolute;mso-position-horizontal-relative:text;mso-position-vertical:absolute;mso-position-vertical-relative:text;mso-width-percent:0;mso-height-percent:0;mso-width-relative:margin;mso-height-relative:margin;v-text-anchor:middle" o:gfxdata="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" adj="150" strokecolor="black [3213]" strokeweight=".5pt">
+              <v:shape id="Left Brace 14" o:spid="_x0000_s1026" type="#_x0000_t87" style="position:absolute;margin-left:86pt;margin-top:7.6pt;width:18pt;height:20.6pt;rotation:-90;z-index:251684864;visibility:visible;mso-wrap-style:square;mso-width-percent:0;mso-height-percent:0;mso-wrap-distance-left:9pt;mso-wrap-distance-top:0;mso-wrap-distance-right:9pt;mso-wrap-distance-bottom:0;mso-position-horizontal:absolute;mso-position-horizontal-relative:text;mso-position-vertical:absolute;mso-position-vertical-relative:text;mso-width-percent:0;mso-height-percent:0;mso-width-relative:margin;mso-height-relative:margin;v-text-anchor:middle" o:gfxdata="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" adj="1573" strokecolor="black [3213]" strokeweight=".5pt">
                 <w10:wrap type="through"/>
               </v:shape>
             </w:pict>
@@ -119,211 +234,461 @@
           <w:noProof/>
         </w:rPr>
         <mc:AlternateContent>
-          <mc:Choice Requires="wps">
+          <mc:Choice Requires="wpg">
             <w:drawing>
-              <wp:anchor distT="0" distB="0" distL="114300" distR="114300" simplePos="0" relativeHeight="251683840" behindDoc="0" locked="0" layoutInCell="1" allowOverlap="1" wp14:anchorId="29521A8C" wp14:editId="3979B4D8">
+              <wp:anchor distT="0" distB="0" distL="114300" distR="114300" simplePos="0" relativeHeight="251681792" behindDoc="0" locked="0" layoutInCell="1" allowOverlap="1" wp14:anchorId="4134CEB5" wp14:editId="0D5CC8B2">
                 <wp:simplePos x="0" y="0"/>
                 <wp:positionH relativeFrom="column">
-                  <wp:posOffset>-685800</wp:posOffset>
+                  <wp:posOffset>-342900</wp:posOffset>
                 </wp:positionH>
                 <wp:positionV relativeFrom="paragraph">
-                  <wp:posOffset>-139700</wp:posOffset>
+                  <wp:posOffset>342900</wp:posOffset>
                 </wp:positionV>
-                <wp:extent cx="6515100" cy="342900"/>
-                <wp:effectExtent l="0" t="0" r="0" b="12700"/>
-                <wp:wrapSquare wrapText="bothSides"/>
-                <wp:docPr id="7" name="Text Box 7"/>
+                <wp:extent cx="1028700" cy="1027430"/>
+                <wp:effectExtent l="0" t="0" r="38100" b="13970"/>
+                <wp:wrapThrough wrapText="bothSides">
+                  <wp:wrapPolygon edited="0">
+                    <wp:start x="3200" y="0"/>
+                    <wp:lineTo x="0" y="6942"/>
+                    <wp:lineTo x="0" y="21360"/>
+                    <wp:lineTo x="21867" y="21360"/>
+                    <wp:lineTo x="21867" y="6942"/>
+                    <wp:lineTo x="18133" y="0"/>
+                    <wp:lineTo x="3200" y="0"/>
+                  </wp:wrapPolygon>
+                </wp:wrapThrough>
+                <wp:docPr id="9" name="Group 9"/>
                 <wp:cNvGraphicFramePr/>
                 <a:graphic xmlns:a="http://schemas.openxmlformats.org/drawingml/2006/main">
-                  <a:graphicData uri="http://schemas.microsoft.com/office/word/2010/wordprocessingShape">
-                    <wps:wsp>
-                      <wps:cNvSpPr txBox="1"/>
-                      <wps:spPr>
+                  <a:graphicData uri="http://schemas.microsoft.com/office/word/2010/wordprocessingGroup">
+                    <wpg:wgp>
+                      <wpg:cNvGrpSpPr/>
+                      <wpg:grpSpPr>
                         <a:xfrm>
                           <a:off x="0" y="0"/>
-                          <a:ext cx="6515100" cy="342900"/>
+                          <a:ext cx="1028700" cy="1027430"/>
+                          <a:chOff x="0" y="0"/>
+                          <a:chExt cx="1028700" cy="1027430"/>
                         </a:xfrm>
-                        <a:prstGeom prst="rect">
-                          <a:avLst/>
-                        </a:prstGeom>
-                        <a:noFill/>
-                        <a:ln>
+                      </wpg:grpSpPr>
+                      <wps:wsp>
+                        <wps:cNvPr id="3" name="Text Box 3"/>
+                        <wps:cNvSpPr txBox="1"/>
+                        <wps:spPr>
+                          <a:xfrm>
+                            <a:off x="0" y="341630"/>
+                            <a:ext cx="1028700" cy="685800"/>
+                          </a:xfrm>
+                          <a:prstGeom prst="rect">
+                            <a:avLst/>
+                          </a:prstGeom>
                           <a:noFill/>
-                        </a:ln>
-                        <a:effectLst/>
-                        <a:extLst>
-                          <a:ext uri="{C572A759-6A51-4108-AA02-DFA0A04FC94B}">
-                            <ma14:wrappingTextBoxFlag xmlns:ma14="http://schemas.microsoft.com/office/mac/drawingml/2011/main"/>
-                          </a:ext>
-                        </a:extLst>
-                      </wps:spPr>
-                      <wps:style>
-                        <a:lnRef idx="0">
-                          <a:schemeClr val="accent1"/>
-                        </a:lnRef>
-                        <a:fillRef idx="0">
-                          <a:schemeClr val="accent1"/>
-                        </a:fillRef>
-                        <a:effectRef idx="0">
-                          <a:schemeClr val="accent1"/>
-                        </a:effectRef>
-                        <a:fontRef idx="minor">
-                          <a:schemeClr val="dk1"/>
-                        </a:fontRef>
-                      </wps:style>
-                      <wps:txbx>
-                        <w:txbxContent>
-                          <w:p>
-                            <w:pPr>
-                              <w:rPr>
-                                <w:sz w:val="22"/>
-                              </w:rPr>
-                            </w:pPr>
-                            <w:r>
-                              <w:rPr>
-                                <w:sz w:val="22"/>
-                              </w:rPr>
-                              <w:t xml:space="preserve">In 1990, Boris </w:t>
-                            </w:r>
-                            <w:proofErr w:type="spellStart"/>
-                            <w:r>
-                              <w:rPr>
-                                <w:sz w:val="22"/>
-                              </w:rPr>
-                              <w:t>Berezovsky</w:t>
-                            </w:r>
-                            <w:proofErr w:type="spellEnd"/>
-                            <w:r>
-                              <w:rPr>
-                                <w:sz w:val="22"/>
-                              </w:rPr>
-                              <w:t>, at the International Tchaik</w:t>
-                            </w:r>
-                            <w:r>
-                              <w:rPr>
-                                <w:sz w:val="22"/>
-                              </w:rPr>
-                              <w:t>o</w:t>
-                            </w:r>
-                            <w:r>
-                              <w:rPr>
-                                <w:sz w:val="22"/>
-                              </w:rPr>
-                              <w:t>vsky Competition won the Gold Medal</w:t>
-                            </w:r>
-                            <w:r>
-                              <w:rPr>
-                                <w:sz w:val="22"/>
-                              </w:rPr>
-                              <w:t xml:space="preserve"> </w:t>
-                            </w:r>
-                            <w:r>
-                              <w:rPr>
-                                <w:sz w:val="22"/>
-                              </w:rPr>
-                              <w:t>in Moscow.</w:t>
-                            </w:r>
-                          </w:p>
-                          <w:p>
-                            <w:pPr>
-                              <w:jc w:val="both"/>
-                              <w:rPr>
-                                <w:sz w:val="22"/>
-                              </w:rPr>
-                            </w:pPr>
-                          </w:p>
-                        </w:txbxContent>
-                      </wps:txbx>
-                      <wps:bodyPr rot="0" spcFirstLastPara="0" vertOverflow="overflow" horzOverflow="overflow" vert="horz" wrap="square" lIns="91440" tIns="45720" rIns="91440" bIns="45720" numCol="1" spcCol="0" rtlCol="0" fromWordArt="0" anchor="t" anchorCtr="0" forceAA="0" compatLnSpc="1">
-                        <a:prstTxWarp prst="textNoShape">
-                          <a:avLst/>
-                        </a:prstTxWarp>
-                        <a:noAutofit/>
-                      </wps:bodyPr>
-                    </wps:wsp>
+                          <a:ln>
+                            <a:solidFill>
+                              <a:schemeClr val="tx1"/>
+                            </a:solidFill>
+                          </a:ln>
+                          <a:effectLst/>
+                          <a:extLst>
+                            <a:ext uri="{C572A759-6A51-4108-AA02-DFA0A04FC94B}">
+                              <ma14:wrappingTextBoxFlag xmlns:ma14="http://schemas.microsoft.com/office/mac/drawingml/2011/main"/>
+                            </a:ext>
+                          </a:extLst>
+                        </wps:spPr>
+                        <wps:style>
+                          <a:lnRef idx="0">
+                            <a:schemeClr val="accent1"/>
+                          </a:lnRef>
+                          <a:fillRef idx="0">
+                            <a:schemeClr val="accent1"/>
+                          </a:fillRef>
+                          <a:effectRef idx="0">
+                            <a:schemeClr val="accent1"/>
+                          </a:effectRef>
+                          <a:fontRef idx="minor">
+                            <a:schemeClr val="dk1"/>
+                          </a:fontRef>
+                        </wps:style>
+                        <wps:txbx>
+                          <w:txbxContent>
+                            <w:p>
+                              <w:pPr>
+                                <w:jc w:val="center"/>
+                              </w:pPr>
+                              <w:r>
+                                <w:t xml:space="preserve">Alias or Entity </w:t>
+                              </w:r>
+                              <w:proofErr w:type="spellStart"/>
+                              <w:r>
+                                <w:t>Coreference</w:t>
+                              </w:r>
+                              <w:proofErr w:type="spellEnd"/>
+                            </w:p>
+                          </w:txbxContent>
+                        </wps:txbx>
+                        <wps:bodyPr rot="0" spcFirstLastPara="0" vertOverflow="overflow" horzOverflow="overflow" vert="horz" wrap="square" lIns="91440" tIns="45720" rIns="91440" bIns="45720" numCol="1" spcCol="0" rtlCol="0" fromWordArt="0" anchor="t" anchorCtr="0" forceAA="0" compatLnSpc="1">
+                          <a:prstTxWarp prst="textNoShape">
+                            <a:avLst/>
+                          </a:prstTxWarp>
+                          <a:noAutofit/>
+                        </wps:bodyPr>
+                      </wps:wsp>
+                      <wps:wsp>
+                        <wps:cNvPr id="12" name="Text Box 12"/>
+                        <wps:cNvSpPr txBox="1"/>
+                        <wps:spPr>
+                          <a:xfrm>
+                            <a:off x="196215" y="0"/>
+                            <a:ext cx="618490" cy="342900"/>
+                          </a:xfrm>
+                          <a:prstGeom prst="rect">
+                            <a:avLst/>
+                          </a:prstGeom>
+                          <a:noFill/>
+                          <a:ln>
+                            <a:solidFill>
+                              <a:srgbClr val="000000"/>
+                            </a:solidFill>
+                          </a:ln>
+                          <a:effectLst/>
+                          <a:extLst>
+                            <a:ext uri="{C572A759-6A51-4108-AA02-DFA0A04FC94B}">
+                              <ma14:wrappingTextBoxFlag xmlns:ma14="http://schemas.microsoft.com/office/mac/drawingml/2011/main"/>
+                            </a:ext>
+                          </a:extLst>
+                        </wps:spPr>
+                        <wps:style>
+                          <a:lnRef idx="0">
+                            <a:schemeClr val="accent1"/>
+                          </a:lnRef>
+                          <a:fillRef idx="0">
+                            <a:schemeClr val="accent1"/>
+                          </a:fillRef>
+                          <a:effectRef idx="0">
+                            <a:schemeClr val="accent1"/>
+                          </a:effectRef>
+                          <a:fontRef idx="minor">
+                            <a:schemeClr val="dk1"/>
+                          </a:fontRef>
+                        </wps:style>
+                        <wps:txbx>
+                          <w:txbxContent>
+                            <w:p>
+                              <w:r>
+                                <w:t>Entity:</w:t>
+                              </w:r>
+                            </w:p>
+                          </w:txbxContent>
+                        </wps:txbx>
+                        <wps:bodyPr rot="0" spcFirstLastPara="0" vertOverflow="overflow" horzOverflow="overflow" vert="horz" wrap="none" lIns="91440" tIns="45720" rIns="91440" bIns="45720" numCol="1" spcCol="0" rtlCol="0" fromWordArt="0" anchor="t" anchorCtr="0" forceAA="0" compatLnSpc="1">
+                          <a:prstTxWarp prst="textNoShape">
+                            <a:avLst/>
+                          </a:prstTxWarp>
+                          <a:noAutofit/>
+                        </wps:bodyPr>
+                      </wps:wsp>
+                    </wpg:wgp>
                   </a:graphicData>
                 </a:graphic>
-                <wp14:sizeRelH relativeFrom="margin">
-                  <wp14:pctWidth>0</wp14:pctWidth>
-                </wp14:sizeRelH>
-                <wp14:sizeRelV relativeFrom="margin">
-                  <wp14:pctHeight>0</wp14:pctHeight>
-                </wp14:sizeRelV>
               </wp:anchor>
             </w:drawing>
           </mc:Choice>
           <mc:Fallback>
             <w:pict>
-              <v:shapetype id="_x0000_t202" coordsize="21600,21600" o:spt="202" path="m0,0l0,21600,21600,21600,21600,0xe">
-                <v:stroke joinstyle="miter"/>
-                <v:path gradientshapeok="t" o:connecttype="rect"/>
-              </v:shapetype>
-              <v:shape id="Text Box 7" o:spid="_x0000_s1026" type="#_x0000_t202" style="position:absolute;margin-left:-53.95pt;margin-top:-10.95pt;width:513pt;height:27pt;z-index:251683840;visibility:visible;mso-wrap-style:square;mso-width-percent:0;mso-height-percent:0;mso-wrap-distance-left:9pt;mso-wrap-distance-top:0;mso-wrap-distance-right:9pt;mso-wrap-distance-bottom:0;mso-position-horizontal:absolute;mso-position-horizontal-relative:text;mso-position-vertical:absolute;mso-position-vertical-relative:text;mso-width-percent:0;mso-height-percent:0;mso-width-relative:margin;mso-height-relative:margin;v-text-anchor:top" o:gfxdata="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" filled="f" stroked="f">
-                <v:textbox>
-                  <w:txbxContent>
-                    <w:p>
-                      <w:pPr>
-                        <w:rPr>
-                          <w:sz w:val="22"/>
-                        </w:rPr>
-                      </w:pPr>
-                      <w:r>
-                        <w:rPr>
-                          <w:sz w:val="22"/>
-                        </w:rPr>
-                        <w:t xml:space="preserve">In 1990, Boris </w:t>
-                      </w:r>
-                      <w:proofErr w:type="spellStart"/>
-                      <w:r>
-                        <w:rPr>
-                          <w:sz w:val="22"/>
-                        </w:rPr>
-                        <w:t>Berezovsky</w:t>
-                      </w:r>
-                      <w:proofErr w:type="spellEnd"/>
-                      <w:r>
-                        <w:rPr>
-                          <w:sz w:val="22"/>
-                        </w:rPr>
-                        <w:t>, at the International Tchaik</w:t>
-                      </w:r>
-                      <w:r>
-                        <w:rPr>
-                          <w:sz w:val="22"/>
-                        </w:rPr>
-                        <w:t>o</w:t>
-                      </w:r>
-                      <w:r>
-                        <w:rPr>
-                          <w:sz w:val="22"/>
-                        </w:rPr>
-                        <w:t>vsky Competition won the Gold Medal</w:t>
-                      </w:r>
-                      <w:r>
-                        <w:rPr>
-                          <w:sz w:val="22"/>
-                        </w:rPr>
-                        <w:t xml:space="preserve"> </w:t>
-                      </w:r>
-                      <w:r>
-                        <w:rPr>
-                          <w:sz w:val="22"/>
-                        </w:rPr>
-                        <w:t>in Moscow.</w:t>
-                      </w:r>
-                    </w:p>
-                    <w:p>
-                      <w:pPr>
-                        <w:jc w:val="both"/>
-                        <w:rPr>
-                          <w:sz w:val="22"/>
-                        </w:rPr>
-                      </w:pPr>
-                    </w:p>
-                  </w:txbxContent>
-                </v:textbox>
-                <w10:wrap type="square"/>
-              </v:shape>
+              <v:group id="Group 9" o:spid="_x0000_s1027" style="position:absolute;margin-left:-26.95pt;margin-top:27pt;width:81pt;height:80.9pt;z-index:251681792" coordsize="1028700,1027430" o:gfxdata="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">
+                <v:shape id="Text Box 3" o:spid="_x0000_s1028" type="#_x0000_t202" style="position:absolute;top:341630;width:1028700;height:685800;visibility:visible;mso-wrap-style:square;v-text-anchor:top" o:gfxdata="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" filled="f" strokecolor="black [3213]">
+                  <v:textbox>
+                    <w:txbxContent>
+                      <w:p>
+                        <w:pPr>
+                          <w:jc w:val="center"/>
+                        </w:pPr>
+                        <w:r>
+                          <w:t xml:space="preserve">Alias or Entity </w:t>
+                        </w:r>
+                        <w:proofErr w:type="spellStart"/>
+                        <w:r>
+                          <w:t>Coreference</w:t>
+                        </w:r>
+                        <w:proofErr w:type="spellEnd"/>
+                      </w:p>
+                    </w:txbxContent>
+                  </v:textbox>
+                </v:shape>
+                <v:shape id="Text Box 12" o:spid="_x0000_s1029" type="#_x0000_t202" style="position:absolute;left:196215;width:618490;height:342900;visibility:visible;mso-wrap-style:none;v-text-anchor:top" o:gfxdata="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" filled="f">
+                  <v:textbox>
+                    <w:txbxContent>
+                      <w:p>
+                        <w:r>
+                          <w:t>Entity:</w:t>
+                        </w:r>
+                      </w:p>
+                    </w:txbxContent>
+                  </v:textbox>
+                </v:shape>
+                <w10:wrap type="through"/>
+              </v:group>
+            </w:pict>
+          </mc:Fallback>
+        </mc:AlternateContent>
+      </w:r>
+      <w:r>
+        <w:rPr>
+          <w:noProof/>
+        </w:rPr>
+        <mc:AlternateContent>
+          <mc:Choice Requires="wpg">
+            <w:drawing>
+              <wp:anchor distT="0" distB="0" distL="114300" distR="114300" simplePos="0" relativeHeight="251679744" behindDoc="0" locked="0" layoutInCell="1" allowOverlap="1" wp14:anchorId="47A86BBF" wp14:editId="3B8C0478">
+                <wp:simplePos x="0" y="0"/>
+                <wp:positionH relativeFrom="column">
+                  <wp:posOffset>1768475</wp:posOffset>
+                </wp:positionH>
+                <wp:positionV relativeFrom="paragraph">
+                  <wp:posOffset>342900</wp:posOffset>
+                </wp:positionV>
+                <wp:extent cx="1243330" cy="998220"/>
+                <wp:effectExtent l="0" t="0" r="26670" b="17780"/>
+                <wp:wrapThrough wrapText="bothSides">
+                  <wp:wrapPolygon edited="0">
+                    <wp:start x="1324" y="0"/>
+                    <wp:lineTo x="0" y="6595"/>
+                    <wp:lineTo x="0" y="21435"/>
+                    <wp:lineTo x="21622" y="21435"/>
+                    <wp:lineTo x="21622" y="6595"/>
+                    <wp:lineTo x="20298" y="0"/>
+                    <wp:lineTo x="1324" y="0"/>
+                  </wp:wrapPolygon>
+                </wp:wrapThrough>
+                <wp:docPr id="15" name="Group 15"/>
+                <wp:cNvGraphicFramePr/>
+                <a:graphic xmlns:a="http://schemas.openxmlformats.org/drawingml/2006/main">
+                  <a:graphicData uri="http://schemas.microsoft.com/office/word/2010/wordprocessingGroup">
+                    <wpg:wgp>
+                      <wpg:cNvGrpSpPr/>
+                      <wpg:grpSpPr>
+                        <a:xfrm>
+                          <a:off x="0" y="0"/>
+                          <a:ext cx="1243330" cy="998220"/>
+                          <a:chOff x="0" y="0"/>
+                          <a:chExt cx="1243330" cy="998220"/>
+                        </a:xfrm>
+                      </wpg:grpSpPr>
+                      <wps:wsp>
+                        <wps:cNvPr id="2" name="Text Box 2"/>
+                        <wps:cNvSpPr txBox="1"/>
+                        <wps:spPr>
+                          <a:xfrm>
+                            <a:off x="0" y="312420"/>
+                            <a:ext cx="1243330" cy="685800"/>
+                          </a:xfrm>
+                          <a:prstGeom prst="rect">
+                            <a:avLst/>
+                          </a:prstGeom>
+                          <a:noFill/>
+                          <a:ln>
+                            <a:solidFill>
+                              <a:srgbClr val="000000"/>
+                            </a:solidFill>
+                          </a:ln>
+                          <a:effectLst/>
+                          <a:extLst>
+                            <a:ext uri="{C572A759-6A51-4108-AA02-DFA0A04FC94B}">
+                              <ma14:wrappingTextBoxFlag xmlns:ma14="http://schemas.microsoft.com/office/mac/drawingml/2011/main"/>
+                            </a:ext>
+                          </a:extLst>
+                        </wps:spPr>
+                        <wps:style>
+                          <a:lnRef idx="0">
+                            <a:schemeClr val="accent1"/>
+                          </a:lnRef>
+                          <a:fillRef idx="0">
+                            <a:schemeClr val="accent1"/>
+                          </a:fillRef>
+                          <a:effectRef idx="0">
+                            <a:schemeClr val="accent1"/>
+                          </a:effectRef>
+                          <a:fontRef idx="minor">
+                            <a:schemeClr val="dk1"/>
+                          </a:fontRef>
+                        </wps:style>
+                        <wps:txbx>
+                          <w:txbxContent>
+                            <w:p>
+                              <w:pPr>
+                                <w:jc w:val="center"/>
+                              </w:pPr>
+                              <w:proofErr w:type="spellStart"/>
+                              <w:r>
+                                <w:t>Lingpipe</w:t>
+                              </w:r>
+                              <w:proofErr w:type="spellEnd"/>
+                              <w:r>
+                                <w:t xml:space="preserve"> Tag</w:t>
+                              </w:r>
+                            </w:p>
+                            <w:p>
+                              <w:pPr>
+                                <w:jc w:val="center"/>
+                              </w:pPr>
+                              <w:proofErr w:type="spellStart"/>
+                              <w:r>
+                                <w:t>OpenNLP</w:t>
+                              </w:r>
+                              <w:proofErr w:type="spellEnd"/>
+                              <w:r>
+                                <w:t xml:space="preserve"> Tag</w:t>
+                              </w:r>
+                            </w:p>
+                            <w:p>
+                              <w:pPr>
+                                <w:jc w:val="center"/>
+                              </w:pPr>
+                              <w:proofErr w:type="spellStart"/>
+                              <w:r>
+                                <w:t>HardCoded</w:t>
+                              </w:r>
+                              <w:proofErr w:type="spellEnd"/>
+                              <w:r>
+                                <w:t xml:space="preserve"> Text</w:t>
+                              </w:r>
+                            </w:p>
+                          </w:txbxContent>
+                        </wps:txbx>
+                        <wps:bodyPr rot="0" spcFirstLastPara="0" vertOverflow="overflow" horzOverflow="overflow" vert="horz" wrap="none" lIns="91440" tIns="45720" rIns="91440" bIns="45720" numCol="1" spcCol="0" rtlCol="0" fromWordArt="0" anchor="t" anchorCtr="0" forceAA="0" compatLnSpc="1">
+                          <a:prstTxWarp prst="textNoShape">
+                            <a:avLst/>
+                          </a:prstTxWarp>
+                          <a:noAutofit/>
+                        </wps:bodyPr>
+                      </wps:wsp>
+                      <wps:wsp>
+                        <wps:cNvPr id="6" name="Text Box 6"/>
+                        <wps:cNvSpPr txBox="1"/>
+                        <wps:spPr>
+                          <a:xfrm>
+                            <a:off x="118745" y="0"/>
+                            <a:ext cx="990600" cy="314325"/>
+                          </a:xfrm>
+                          <a:prstGeom prst="rect">
+                            <a:avLst/>
+                          </a:prstGeom>
+                          <a:noFill/>
+                          <a:ln>
+                            <a:solidFill>
+                              <a:srgbClr val="000000"/>
+                            </a:solidFill>
+                          </a:ln>
+                          <a:effectLst/>
+                          <a:extLst>
+                            <a:ext uri="{C572A759-6A51-4108-AA02-DFA0A04FC94B}">
+                              <ma14:wrappingTextBoxFlag xmlns:ma14="http://schemas.microsoft.com/office/mac/drawingml/2011/main"/>
+                            </a:ext>
+                          </a:extLst>
+                        </wps:spPr>
+                        <wps:style>
+                          <a:lnRef idx="0">
+                            <a:schemeClr val="accent1"/>
+                          </a:lnRef>
+                          <a:fillRef idx="0">
+                            <a:schemeClr val="accent1"/>
+                          </a:fillRef>
+                          <a:effectRef idx="0">
+                            <a:schemeClr val="accent1"/>
+                          </a:effectRef>
+                          <a:fontRef idx="minor">
+                            <a:schemeClr val="dk1"/>
+                          </a:fontRef>
+                        </wps:style>
+                        <wps:txbx>
+                          <w:txbxContent>
+                            <w:p>
+                              <w:pPr>
+                                <w:jc w:val="center"/>
+                              </w:pPr>
+                              <w:r>
+                                <w:t>Slot Value:</w:t>
+                              </w:r>
+                            </w:p>
+                          </w:txbxContent>
+                        </wps:txbx>
+                        <wps:bodyPr rot="0" spcFirstLastPara="0" vertOverflow="overflow" horzOverflow="overflow" vert="horz" wrap="square" lIns="91440" tIns="45720" rIns="91440" bIns="45720" numCol="1" spcCol="0" rtlCol="0" fromWordArt="0" anchor="t" anchorCtr="0" forceAA="0" compatLnSpc="1">
+                          <a:prstTxWarp prst="textNoShape">
+                            <a:avLst/>
+                          </a:prstTxWarp>
+                          <a:noAutofit/>
+                        </wps:bodyPr>
+                      </wps:wsp>
+                    </wpg:wgp>
+                  </a:graphicData>
+                </a:graphic>
+              </wp:anchor>
+            </w:drawing>
+          </mc:Choice>
+          <mc:Fallback>
+            <w:pict>
+              <v:group id="Group 15" o:spid="_x0000_s1030" style="position:absolute;margin-left:139.25pt;margin-top:27pt;width:97.9pt;height:78.6pt;z-index:251679744" coordsize="1243330,998220" o:gfxdata="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">
+                <v:shape id="Text Box 2" o:spid="_x0000_s1031" type="#_x0000_t202" style="position:absolute;top:312420;width:1243330;height:685800;visibility:visible;mso-wrap-style:none;v-text-anchor:top" o:gfxdata="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" filled="f">
+                  <v:textbox>
+                    <w:txbxContent>
+                      <w:p>
+                        <w:pPr>
+                          <w:jc w:val="center"/>
+                        </w:pPr>
+                        <w:proofErr w:type="spellStart"/>
+                        <w:r>
+                          <w:t>Lingpipe</w:t>
+                        </w:r>
+                        <w:proofErr w:type="spellEnd"/>
+                        <w:r>
+                          <w:t xml:space="preserve"> Tag</w:t>
+                        </w:r>
+                      </w:p>
+                      <w:p>
+                        <w:pPr>
+                          <w:jc w:val="center"/>
+                        </w:pPr>
+                        <w:proofErr w:type="spellStart"/>
+                        <w:r>
+                          <w:t>OpenNLP</w:t>
+                        </w:r>
+                        <w:proofErr w:type="spellEnd"/>
+                        <w:r>
+                          <w:t xml:space="preserve"> Tag</w:t>
+                        </w:r>
+                      </w:p>
+                      <w:p>
+                        <w:pPr>
+                          <w:jc w:val="center"/>
+                        </w:pPr>
+                        <w:proofErr w:type="spellStart"/>
+                        <w:r>
+                          <w:t>HardCoded</w:t>
+                        </w:r>
+                        <w:proofErr w:type="spellEnd"/>
+                        <w:r>
+                          <w:t xml:space="preserve"> Text</w:t>
+                        </w:r>
+                      </w:p>
+                    </w:txbxContent>
+                  </v:textbox>
+                </v:shape>
+                <v:shape id="Text Box 6" o:spid="_x0000_s1032" type="#_x0000_t202" style="position:absolute;left:118745;width:990600;height:314325;visibility:visible;mso-wrap-style:square;v-text-anchor:top" o:gfxdata="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" filled="f">
+                  <v:textbox>
+                    <w:txbxContent>
+                      <w:p>
+                        <w:pPr>
+                          <w:jc w:val="center"/>
+                        </w:pPr>
+                        <w:r>
+                          <w:t>Slot Value:</w:t>
+                        </w:r>
+                      </w:p>
+                    </w:txbxContent>
+                  </v:textbox>
+                </v:shape>
+                <w10:wrap type="through"/>
+              </v:group>
             </w:pict>
           </mc:Fallback>
         </mc:AlternateContent>
@@ -335,137 +700,27 @@
         <mc:AlternateContent>
           <mc:Choice Requires="wps">
             <w:drawing>
-              <wp:anchor distT="0" distB="0" distL="114300" distR="114300" simplePos="0" relativeHeight="251679744" behindDoc="0" locked="0" layoutInCell="1" allowOverlap="1" wp14:anchorId="787331E1" wp14:editId="5B46B8D0">
+              <wp:anchor distT="0" distB="0" distL="114300" distR="114300" simplePos="0" relativeHeight="251669504" behindDoc="0" locked="0" layoutInCell="1" allowOverlap="1" wp14:anchorId="7FCC97EC" wp14:editId="05944517">
                 <wp:simplePos x="0" y="0"/>
                 <wp:positionH relativeFrom="column">
-                  <wp:posOffset>1905000</wp:posOffset>
+                  <wp:posOffset>1771015</wp:posOffset>
                 </wp:positionH>
                 <wp:positionV relativeFrom="paragraph">
-                  <wp:posOffset>350520</wp:posOffset>
+                  <wp:posOffset>-126365</wp:posOffset>
                 </wp:positionV>
-                <wp:extent cx="1257300" cy="334645"/>
-                <wp:effectExtent l="0" t="0" r="38100" b="20955"/>
-                <wp:wrapSquare wrapText="bothSides"/>
-                <wp:docPr id="10" name="Text Box 10"/>
-                <wp:cNvGraphicFramePr/>
-                <a:graphic xmlns:a="http://schemas.openxmlformats.org/drawingml/2006/main">
-                  <a:graphicData uri="http://schemas.microsoft.com/office/word/2010/wordprocessingShape">
-                    <wps:wsp>
-                      <wps:cNvSpPr txBox="1"/>
-                      <wps:spPr>
-                        <a:xfrm>
-                          <a:off x="0" y="0"/>
-                          <a:ext cx="1257300" cy="334645"/>
-                        </a:xfrm>
-                        <a:prstGeom prst="rect">
-                          <a:avLst/>
-                        </a:prstGeom>
-                        <a:noFill/>
-                        <a:ln>
-                          <a:solidFill>
-                            <a:schemeClr val="tx1"/>
-                          </a:solidFill>
-                        </a:ln>
-                        <a:effectLst/>
-                        <a:extLst>
-                          <a:ext uri="{C572A759-6A51-4108-AA02-DFA0A04FC94B}">
-                            <ma14:wrappingTextBoxFlag xmlns:ma14="http://schemas.microsoft.com/office/mac/drawingml/2011/main"/>
-                          </a:ext>
-                        </a:extLst>
-                      </wps:spPr>
-                      <wps:style>
-                        <a:lnRef idx="0">
-                          <a:schemeClr val="accent1"/>
-                        </a:lnRef>
-                        <a:fillRef idx="0">
-                          <a:schemeClr val="accent1"/>
-                        </a:fillRef>
-                        <a:effectRef idx="0">
-                          <a:schemeClr val="accent1"/>
-                        </a:effectRef>
-                        <a:fontRef idx="minor">
-                          <a:schemeClr val="dk1"/>
-                        </a:fontRef>
-                      </wps:style>
-                      <wps:txbx>
-                        <w:txbxContent>
-                          <w:p>
-                            <w:pPr>
-                              <w:jc w:val="center"/>
-                            </w:pPr>
-                            <w:r>
-                              <w:t>Pattern Content</w:t>
-                            </w:r>
-                          </w:p>
-                        </w:txbxContent>
-                      </wps:txbx>
-                      <wps:bodyPr rot="0" spcFirstLastPara="0" vertOverflow="overflow" horzOverflow="overflow" vert="horz" wrap="square" lIns="91440" tIns="45720" rIns="91440" bIns="45720" numCol="1" spcCol="0" rtlCol="0" fromWordArt="0" anchor="t" anchorCtr="0" forceAA="0" compatLnSpc="1">
-                        <a:prstTxWarp prst="textNoShape">
-                          <a:avLst/>
-                        </a:prstTxWarp>
-                        <a:noAutofit/>
-                      </wps:bodyPr>
-                    </wps:wsp>
-                  </a:graphicData>
-                </a:graphic>
-                <wp14:sizeRelH relativeFrom="margin">
-                  <wp14:pctWidth>0</wp14:pctWidth>
-                </wp14:sizeRelH>
-                <wp14:sizeRelV relativeFrom="margin">
-                  <wp14:pctHeight>0</wp14:pctHeight>
-                </wp14:sizeRelV>
-              </wp:anchor>
-            </w:drawing>
-          </mc:Choice>
-          <mc:Fallback>
-            <w:pict>
-              <v:shape id="Text Box 10" o:spid="_x0000_s1027" type="#_x0000_t202" style="position:absolute;margin-left:150pt;margin-top:27.6pt;width:99pt;height:26.35pt;z-index:251679744;visibility:visible;mso-wrap-style:square;mso-width-percent:0;mso-height-percent:0;mso-wrap-distance-left:9pt;mso-wrap-distance-top:0;mso-wrap-distance-right:9pt;mso-wrap-distance-bottom:0;mso-position-horizontal:absolute;mso-position-horizontal-relative:text;mso-position-vertical:absolute;mso-position-vertical-relative:text;mso-width-percent:0;mso-height-percent:0;mso-width-relative:margin;mso-height-relative:margin;v-text-anchor:top" o:gfxdata="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" filled="f" strokecolor="black [3213]">
-                <v:textbox>
-                  <w:txbxContent>
-                    <w:p>
-                      <w:pPr>
-                        <w:jc w:val="center"/>
-                      </w:pPr>
-                      <w:r>
-                        <w:t>Pattern Content</w:t>
-                      </w:r>
-                    </w:p>
-                  </w:txbxContent>
-                </v:textbox>
-                <w10:wrap type="square"/>
-              </v:shape>
-            </w:pict>
-          </mc:Fallback>
-        </mc:AlternateContent>
-      </w:r>
-      <w:r>
-        <w:rPr>
-          <w:noProof/>
-        </w:rPr>
-        <mc:AlternateContent>
-          <mc:Choice Requires="wps">
-            <w:drawing>
-              <wp:anchor distT="0" distB="0" distL="114300" distR="114300" simplePos="0" relativeHeight="251674624" behindDoc="0" locked="0" layoutInCell="1" allowOverlap="1" wp14:anchorId="7FCC97EC" wp14:editId="6F69C606">
-                <wp:simplePos x="0" y="0"/>
-                <wp:positionH relativeFrom="column">
-                  <wp:posOffset>4434840</wp:posOffset>
-                </wp:positionH>
-                <wp:positionV relativeFrom="paragraph">
-                  <wp:posOffset>-198120</wp:posOffset>
-                </wp:positionV>
-                <wp:extent cx="220345" cy="861060"/>
-                <wp:effectExtent l="9843" t="0" r="18097" b="18098"/>
+                <wp:extent cx="253365" cy="686435"/>
+                <wp:effectExtent l="12065" t="0" r="38100" b="38100"/>
                 <wp:wrapThrough wrapText="bothSides">
                   <wp:wrapPolygon edited="0">
-                    <wp:start x="20635" y="-247"/>
-                    <wp:lineTo x="18145" y="-247"/>
-                    <wp:lineTo x="716" y="8673"/>
-                    <wp:lineTo x="716" y="9311"/>
-                    <wp:lineTo x="716" y="11859"/>
-                    <wp:lineTo x="716" y="12496"/>
-                    <wp:lineTo x="18145" y="21417"/>
-                    <wp:lineTo x="20635" y="21417"/>
-                    <wp:lineTo x="20635" y="-247"/>
+                    <wp:start x="20571" y="-380"/>
+                    <wp:lineTo x="18406" y="-380"/>
+                    <wp:lineTo x="-1083" y="8412"/>
+                    <wp:lineTo x="-1083" y="9211"/>
+                    <wp:lineTo x="-1083" y="12409"/>
+                    <wp:lineTo x="-1083" y="14806"/>
+                    <wp:lineTo x="16241" y="22000"/>
+                    <wp:lineTo x="20571" y="22000"/>
+                    <wp:lineTo x="20571" y="-380"/>
                   </wp:wrapPolygon>
                 </wp:wrapThrough>
                 <wp:docPr id="4" name="Left Brace 4"/>
@@ -477,7 +732,7 @@
                       <wps:spPr>
                         <a:xfrm rot="16200000">
                           <a:off x="0" y="0"/>
-                          <a:ext cx="220345" cy="861060"/>
+                          <a:ext cx="253365" cy="686435"/>
                         </a:xfrm>
                         <a:prstGeom prst="leftBrace">
                           <a:avLst/>
@@ -523,7 +778,7 @@
           </mc:Choice>
           <mc:Fallback>
             <w:pict>
-              <v:shape id="Left Brace 4" o:spid="_x0000_s1026" type="#_x0000_t87" style="position:absolute;margin-left:349.2pt;margin-top:-15.55pt;width:17.35pt;height:67.8pt;rotation:-90;z-index:251674624;visibility:visible;mso-wrap-style:square;mso-width-percent:0;mso-height-percent:0;mso-wrap-distance-left:9pt;mso-wrap-distance-top:0;mso-wrap-distance-right:9pt;mso-wrap-distance-bottom:0;mso-position-horizontal:absolute;mso-position-horizontal-relative:text;mso-position-vertical:absolute;mso-position-vertical-relative:text;mso-width-percent:0;mso-height-percent:0;mso-width-relative:margin;mso-height-relative:margin;v-text-anchor:middle" o:gfxdata="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" adj="461" strokeweight=".5pt">
+              <v:shape id="Left Brace 4" o:spid="_x0000_s1026" type="#_x0000_t87" style="position:absolute;margin-left:139.45pt;margin-top:-9.9pt;width:19.95pt;height:54.05pt;rotation:-90;z-index:251669504;visibility:visible;mso-wrap-style:square;mso-width-percent:0;mso-height-percent:0;mso-wrap-distance-left:9pt;mso-wrap-distance-top:0;mso-wrap-distance-right:9pt;mso-wrap-distance-bottom:0;mso-position-horizontal:absolute;mso-position-horizontal-relative:text;mso-position-vertical:absolute;mso-position-vertical-relative:text;mso-width-percent:0;mso-height-percent:0;mso-width-relative:margin;mso-height-relative:margin;v-text-anchor:middle" o:gfxdata="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" adj="664" strokeweight=".5pt">
                 <w10:wrap type="through"/>
               </v:shape>
             </w:pict>
@@ -537,221 +792,10 @@
         <mc:AlternateContent>
           <mc:Choice Requires="wps">
             <w:drawing>
-              <wp:anchor distT="0" distB="0" distL="114300" distR="114300" simplePos="0" relativeHeight="251681792" behindDoc="0" locked="0" layoutInCell="1" allowOverlap="1" wp14:anchorId="234E2811" wp14:editId="20A5DC40">
+              <wp:anchor distT="0" distB="0" distL="114300" distR="114300" simplePos="0" relativeHeight="251670528" behindDoc="0" locked="0" layoutInCell="1" allowOverlap="1" wp14:anchorId="6F895C21" wp14:editId="39E58814">
                 <wp:simplePos x="0" y="0"/>
                 <wp:positionH relativeFrom="column">
-                  <wp:posOffset>153035</wp:posOffset>
-                </wp:positionH>
-                <wp:positionV relativeFrom="paragraph">
-                  <wp:posOffset>342900</wp:posOffset>
-                </wp:positionV>
-                <wp:extent cx="618490" cy="342900"/>
-                <wp:effectExtent l="0" t="0" r="16510" b="38100"/>
-                <wp:wrapSquare wrapText="bothSides"/>
-                <wp:docPr id="12" name="Text Box 12"/>
-                <wp:cNvGraphicFramePr/>
-                <a:graphic xmlns:a="http://schemas.openxmlformats.org/drawingml/2006/main">
-                  <a:graphicData uri="http://schemas.microsoft.com/office/word/2010/wordprocessingShape">
-                    <wps:wsp>
-                      <wps:cNvSpPr txBox="1"/>
-                      <wps:spPr>
-                        <a:xfrm>
-                          <a:off x="0" y="0"/>
-                          <a:ext cx="618490" cy="342900"/>
-                        </a:xfrm>
-                        <a:prstGeom prst="rect">
-                          <a:avLst/>
-                        </a:prstGeom>
-                        <a:noFill/>
-                        <a:ln>
-                          <a:solidFill>
-                            <a:srgbClr val="000000"/>
-                          </a:solidFill>
-                        </a:ln>
-                        <a:effectLst/>
-                        <a:extLst>
-                          <a:ext uri="{C572A759-6A51-4108-AA02-DFA0A04FC94B}">
-                            <ma14:wrappingTextBoxFlag xmlns:ma14="http://schemas.microsoft.com/office/mac/drawingml/2011/main"/>
-                          </a:ext>
-                        </a:extLst>
-                      </wps:spPr>
-                      <wps:style>
-                        <a:lnRef idx="0">
-                          <a:schemeClr val="accent1"/>
-                        </a:lnRef>
-                        <a:fillRef idx="0">
-                          <a:schemeClr val="accent1"/>
-                        </a:fillRef>
-                        <a:effectRef idx="0">
-                          <a:schemeClr val="accent1"/>
-                        </a:effectRef>
-                        <a:fontRef idx="minor">
-                          <a:schemeClr val="dk1"/>
-                        </a:fontRef>
-                      </wps:style>
-                      <wps:txbx>
-                        <w:txbxContent>
-                          <w:p>
-                            <w:r>
-                              <w:t>Entity:</w:t>
-                            </w:r>
-                          </w:p>
-                        </w:txbxContent>
-                      </wps:txbx>
-                      <wps:bodyPr rot="0" spcFirstLastPara="0" vertOverflow="overflow" horzOverflow="overflow" vert="horz" wrap="none" lIns="91440" tIns="45720" rIns="91440" bIns="45720" numCol="1" spcCol="0" rtlCol="0" fromWordArt="0" anchor="t" anchorCtr="0" forceAA="0" compatLnSpc="1">
-                        <a:prstTxWarp prst="textNoShape">
-                          <a:avLst/>
-                        </a:prstTxWarp>
-                        <a:noAutofit/>
-                      </wps:bodyPr>
-                    </wps:wsp>
-                  </a:graphicData>
-                </a:graphic>
-                <wp14:sizeRelV relativeFrom="margin">
-                  <wp14:pctHeight>0</wp14:pctHeight>
-                </wp14:sizeRelV>
-              </wp:anchor>
-            </w:drawing>
-          </mc:Choice>
-          <mc:Fallback>
-            <w:pict>
-              <v:shape id="Text Box 12" o:spid="_x0000_s1028" type="#_x0000_t202" style="position:absolute;margin-left:12.05pt;margin-top:27pt;width:48.7pt;height:27pt;z-index:251681792;visibility:visible;mso-wrap-style:none;mso-height-percent:0;mso-wrap-distance-left:9pt;mso-wrap-distance-top:0;mso-wrap-distance-right:9pt;mso-wrap-distance-bottom:0;mso-position-horizontal:absolute;mso-position-horizontal-relative:text;mso-position-vertical:absolute;mso-position-vertical-relative:text;mso-height-percent:0;mso-height-relative:margin;v-text-anchor:top" o:gfxdata="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" filled="f">
-                <v:textbox>
-                  <w:txbxContent>
-                    <w:p>
-                      <w:r>
-                        <w:t>Entity:</w:t>
-                      </w:r>
-                    </w:p>
-                  </w:txbxContent>
-                </v:textbox>
-                <w10:wrap type="square"/>
-              </v:shape>
-            </w:pict>
-          </mc:Fallback>
-        </mc:AlternateContent>
-      </w:r>
-      <w:r>
-        <w:rPr>
-          <w:noProof/>
-        </w:rPr>
-        <mc:AlternateContent>
-          <mc:Choice Requires="wps">
-            <w:drawing>
-              <wp:anchor distT="0" distB="0" distL="114300" distR="114300" simplePos="0" relativeHeight="251676672" behindDoc="0" locked="0" layoutInCell="1" allowOverlap="1" wp14:anchorId="30CC96DA" wp14:editId="7D229C5A">
-                <wp:simplePos x="0" y="0"/>
-                <wp:positionH relativeFrom="column">
-                  <wp:posOffset>4141470</wp:posOffset>
-                </wp:positionH>
-                <wp:positionV relativeFrom="paragraph">
-                  <wp:posOffset>371475</wp:posOffset>
-                </wp:positionV>
-                <wp:extent cx="990600" cy="314325"/>
-                <wp:effectExtent l="0" t="0" r="25400" b="15875"/>
-                <wp:wrapSquare wrapText="bothSides"/>
-                <wp:docPr id="6" name="Text Box 6"/>
-                <wp:cNvGraphicFramePr/>
-                <a:graphic xmlns:a="http://schemas.openxmlformats.org/drawingml/2006/main">
-                  <a:graphicData uri="http://schemas.microsoft.com/office/word/2010/wordprocessingShape">
-                    <wps:wsp>
-                      <wps:cNvSpPr txBox="1"/>
-                      <wps:spPr>
-                        <a:xfrm>
-                          <a:off x="0" y="0"/>
-                          <a:ext cx="990600" cy="314325"/>
-                        </a:xfrm>
-                        <a:prstGeom prst="rect">
-                          <a:avLst/>
-                        </a:prstGeom>
-                        <a:noFill/>
-                        <a:ln>
-                          <a:solidFill>
-                            <a:srgbClr val="000000"/>
-                          </a:solidFill>
-                        </a:ln>
-                        <a:effectLst/>
-                        <a:extLst>
-                          <a:ext uri="{C572A759-6A51-4108-AA02-DFA0A04FC94B}">
-                            <ma14:wrappingTextBoxFlag xmlns:ma14="http://schemas.microsoft.com/office/mac/drawingml/2011/main"/>
-                          </a:ext>
-                        </a:extLst>
-                      </wps:spPr>
-                      <wps:style>
-                        <a:lnRef idx="0">
-                          <a:schemeClr val="accent1"/>
-                        </a:lnRef>
-                        <a:fillRef idx="0">
-                          <a:schemeClr val="accent1"/>
-                        </a:fillRef>
-                        <a:effectRef idx="0">
-                          <a:schemeClr val="accent1"/>
-                        </a:effectRef>
-                        <a:fontRef idx="minor">
-                          <a:schemeClr val="dk1"/>
-                        </a:fontRef>
-                      </wps:style>
-                      <wps:txbx>
-                        <w:txbxContent>
-                          <w:p>
-                            <w:pPr>
-                              <w:jc w:val="center"/>
-                            </w:pPr>
-                            <w:r>
-                              <w:t>Slot Value:</w:t>
-                            </w:r>
-                          </w:p>
-                        </w:txbxContent>
-                      </wps:txbx>
-                      <wps:bodyPr rot="0" spcFirstLastPara="0" vertOverflow="overflow" horzOverflow="overflow" vert="horz" wrap="square" lIns="91440" tIns="45720" rIns="91440" bIns="45720" numCol="1" spcCol="0" rtlCol="0" fromWordArt="0" anchor="t" anchorCtr="0" forceAA="0" compatLnSpc="1">
-                        <a:prstTxWarp prst="textNoShape">
-                          <a:avLst/>
-                        </a:prstTxWarp>
-                        <a:noAutofit/>
-                      </wps:bodyPr>
-                    </wps:wsp>
-                  </a:graphicData>
-                </a:graphic>
-                <wp14:sizeRelH relativeFrom="margin">
-                  <wp14:pctWidth>0</wp14:pctWidth>
-                </wp14:sizeRelH>
-                <wp14:sizeRelV relativeFrom="margin">
-                  <wp14:pctHeight>0</wp14:pctHeight>
-                </wp14:sizeRelV>
-              </wp:anchor>
-            </w:drawing>
-          </mc:Choice>
-          <mc:Fallback>
-            <w:pict>
-              <v:shape id="Text Box 6" o:spid="_x0000_s1029" type="#_x0000_t202" style="position:absolute;margin-left:326.1pt;margin-top:29.25pt;width:78pt;height:24.75pt;z-index:251676672;visibility:visible;mso-wrap-style:square;mso-width-percent:0;mso-height-percent:0;mso-wrap-distance-left:9pt;mso-wrap-distance-top:0;mso-wrap-distance-right:9pt;mso-wrap-distance-bottom:0;mso-position-horizontal:absolute;mso-position-horizontal-relative:text;mso-position-vertical:absolute;mso-position-vertical-relative:text;mso-width-percent:0;mso-height-percent:0;mso-width-relative:margin;mso-height-relative:margin;v-text-anchor:top" o:gfxdata="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" filled="f">
-                <v:textbox>
-                  <w:txbxContent>
-                    <w:p>
-                      <w:pPr>
-                        <w:jc w:val="center"/>
-                      </w:pPr>
-                      <w:r>
-                        <w:t>Slot Value:</w:t>
-                      </w:r>
-                    </w:p>
-                  </w:txbxContent>
-                </v:textbox>
-                <w10:wrap type="square"/>
-              </v:shape>
-            </w:pict>
-          </mc:Fallback>
-        </mc:AlternateContent>
-      </w:r>
-      <w:r>
-        <w:rPr>
-          <w:noProof/>
-        </w:rPr>
-        <mc:AlternateContent>
-          <mc:Choice Requires="wps">
-            <w:drawing>
-              <wp:anchor distT="0" distB="0" distL="114300" distR="114300" simplePos="0" relativeHeight="251675648" behindDoc="0" locked="0" layoutInCell="1" allowOverlap="1" wp14:anchorId="6F895C21" wp14:editId="3D3DBD08">
-                <wp:simplePos x="0" y="0"/>
-                <wp:positionH relativeFrom="column">
-                  <wp:posOffset>342900</wp:posOffset>
+                  <wp:posOffset>352425</wp:posOffset>
                 </wp:positionH>
                 <wp:positionV relativeFrom="paragraph">
                   <wp:posOffset>-252730</wp:posOffset>
@@ -824,7 +868,7 @@
           </mc:Choice>
           <mc:Fallback>
             <w:pict>
-              <v:shape id="Left Brace 5" o:spid="_x0000_s1026" type="#_x0000_t87" style="position:absolute;margin-left:27pt;margin-top:-19.85pt;width:18pt;height:75.1pt;rotation:-90;z-index:251675648;visibility:visible;mso-wrap-style:square;mso-height-percent:0;mso-wrap-distance-left:9pt;mso-wrap-distance-top:0;mso-wrap-distance-right:9pt;mso-wrap-distance-bottom:0;mso-position-horizontal:absolute;mso-position-horizontal-relative:text;mso-position-vertical:absolute;mso-position-vertical-relative:text;mso-height-percent:0;mso-height-relative:margin;v-text-anchor:middle" o:gfxdata="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" adj="431" strokecolor="black [3213]" strokeweight=".5pt">
+              <v:shape id="Left Brace 5" o:spid="_x0000_s1026" type="#_x0000_t87" style="position:absolute;margin-left:27.75pt;margin-top:-19.85pt;width:18pt;height:75.1pt;rotation:-90;z-index:251670528;visibility:visible;mso-wrap-style:square;mso-height-percent:0;mso-wrap-distance-left:9pt;mso-wrap-distance-top:0;mso-wrap-distance-right:9pt;mso-wrap-distance-bottom:0;mso-position-horizontal:absolute;mso-position-horizontal-relative:text;mso-position-vertical:absolute;mso-position-vertical-relative:text;mso-height-percent:0;mso-height-relative:margin;v-text-anchor:middle" o:gfxdata="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" adj="431" strokecolor="black [3213]" strokeweight=".5pt">
                 <w10:wrap type="through"/>
               </v:shape>
             </w:pict>
@@ -838,115 +882,27 @@
         <mc:AlternateContent>
           <mc:Choice Requires="wps">
             <w:drawing>
-              <wp:anchor distT="0" distB="0" distL="114300" distR="114300" simplePos="0" relativeHeight="251670528" behindDoc="0" locked="0" layoutInCell="1" allowOverlap="1" wp14:anchorId="13FDE53D" wp14:editId="355876C3">
+              <wp:anchor distT="0" distB="0" distL="114300" distR="114300" simplePos="0" relativeHeight="251680768" behindDoc="0" locked="0" layoutInCell="1" allowOverlap="1" wp14:anchorId="182C03F3" wp14:editId="5F93886C">
                 <wp:simplePos x="0" y="0"/>
                 <wp:positionH relativeFrom="column">
-                  <wp:posOffset>0</wp:posOffset>
+                  <wp:posOffset>685165</wp:posOffset>
                 </wp:positionH>
                 <wp:positionV relativeFrom="paragraph">
-                  <wp:posOffset>0</wp:posOffset>
+                  <wp:posOffset>1028700</wp:posOffset>
                 </wp:positionV>
-                <wp:extent cx="297815" cy="269875"/>
-                <wp:effectExtent l="0" t="0" r="0" b="9525"/>
-                <wp:wrapSquare wrapText="bothSides"/>
-                <wp:docPr id="1" name="Text Box 1"/>
-                <wp:cNvGraphicFramePr/>
-                <a:graphic xmlns:a="http://schemas.openxmlformats.org/drawingml/2006/main">
-                  <a:graphicData uri="http://schemas.microsoft.com/office/word/2010/wordprocessingShape">
-                    <wps:wsp>
-                      <wps:cNvSpPr txBox="1"/>
-                      <wps:spPr>
-                        <a:xfrm>
-                          <a:off x="0" y="0"/>
-                          <a:ext cx="297815" cy="269875"/>
-                        </a:xfrm>
-                        <a:prstGeom prst="rect">
-                          <a:avLst/>
-                        </a:prstGeom>
-                        <a:noFill/>
-                        <a:ln>
-                          <a:noFill/>
-                        </a:ln>
-                        <a:effectLst/>
-                        <a:extLst>
-                          <a:ext uri="{C572A759-6A51-4108-AA02-DFA0A04FC94B}">
-                            <ma14:wrappingTextBoxFlag xmlns:ma14="http://schemas.microsoft.com/office/mac/drawingml/2011/main"/>
-                          </a:ext>
-                        </a:extLst>
-                      </wps:spPr>
-                      <wps:txbx>
-                        <w:txbxContent>
-                          <w:p>
-                            <w:pPr>
-                              <w:rPr>
-                                <w:noProof/>
-                              </w:rPr>
-                            </w:pPr>
-                          </w:p>
-                        </w:txbxContent>
-                      </wps:txbx>
-                      <wps:bodyPr rot="0" spcFirstLastPara="0" vertOverflow="overflow" horzOverflow="overflow" vert="horz" wrap="none" lIns="91440" tIns="45720" rIns="91440" bIns="45720" numCol="1" spcCol="0" rtlCol="0" fromWordArt="0" anchor="t" anchorCtr="0" forceAA="0" compatLnSpc="1">
-                        <a:prstTxWarp prst="textNoShape">
-                          <a:avLst/>
-                        </a:prstTxWarp>
-                        <a:spAutoFit/>
-                      </wps:bodyPr>
-                    </wps:wsp>
-                  </a:graphicData>
-                </a:graphic>
-              </wp:anchor>
-            </w:drawing>
-          </mc:Choice>
-          <mc:Fallback>
-            <w:pict>
-              <v:shape id="Text Box 1" o:spid="_x0000_s1030" type="#_x0000_t202" style="position:absolute;margin-left:0;margin-top:0;width:23.45pt;height:21.25pt;z-index:251670528;visibility:visible;mso-wrap-style:none;mso-wrap-distance-left:9pt;mso-wrap-distance-top:0;mso-wrap-distance-right:9pt;mso-wrap-distance-bottom:0;mso-position-horizontal:absolute;mso-position-horizontal-relative:text;mso-position-vertical:absolute;mso-position-vertical-relative:text;v-text-anchor:top" o:gfxdata="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" filled="f" stroked="f">
-                <v:textbox style="mso-fit-shape-to-text:t">
-                  <w:txbxContent>
-                    <w:p>
-                      <w:pPr>
-                        <w:rPr>
-                          <w:noProof/>
-                        </w:rPr>
-                      </w:pPr>
-                    </w:p>
-                  </w:txbxContent>
-                </v:textbox>
-                <w10:wrap type="square"/>
-              </v:shape>
-            </w:pict>
-          </mc:Fallback>
-        </mc:AlternateContent>
-      </w:r>
-    </w:p>
-    <w:p>
-      <w:r>
-        <w:rPr>
-          <w:noProof/>
-        </w:rPr>
-        <mc:AlternateContent>
-          <mc:Choice Requires="wps">
-            <w:drawing>
-              <wp:anchor distT="0" distB="0" distL="114300" distR="114300" simplePos="0" relativeHeight="251680768" behindDoc="0" locked="0" layoutInCell="1" allowOverlap="1" wp14:anchorId="6654C483" wp14:editId="6672DFC5">
-                <wp:simplePos x="0" y="0"/>
-                <wp:positionH relativeFrom="column">
-                  <wp:posOffset>83820</wp:posOffset>
-                </wp:positionH>
-                <wp:positionV relativeFrom="paragraph">
-                  <wp:posOffset>364490</wp:posOffset>
-                </wp:positionV>
-                <wp:extent cx="3032125" cy="228600"/>
-                <wp:effectExtent l="0" t="25400" r="41275" b="50800"/>
+                <wp:extent cx="1059180" cy="228600"/>
+                <wp:effectExtent l="0" t="25400" r="58420" b="50800"/>
                 <wp:wrapThrough wrapText="bothSides">
                   <wp:wrapPolygon edited="0">
-                    <wp:start x="20085" y="-2400"/>
+                    <wp:start x="17612" y="-2400"/>
                     <wp:lineTo x="0" y="0"/>
                     <wp:lineTo x="0" y="16800"/>
-                    <wp:lineTo x="20085" y="24000"/>
-                    <wp:lineTo x="21351" y="24000"/>
-                    <wp:lineTo x="21713" y="12000"/>
-                    <wp:lineTo x="21713" y="4800"/>
-                    <wp:lineTo x="21351" y="-2400"/>
-                    <wp:lineTo x="20085" y="-2400"/>
+                    <wp:lineTo x="17612" y="24000"/>
+                    <wp:lineTo x="21237" y="24000"/>
+                    <wp:lineTo x="22273" y="12000"/>
+                    <wp:lineTo x="22273" y="4800"/>
+                    <wp:lineTo x="21237" y="-2400"/>
+                    <wp:lineTo x="17612" y="-2400"/>
                   </wp:wrapPolygon>
                 </wp:wrapThrough>
                 <wp:docPr id="11" name="Right Arrow 11"/>
@@ -958,7 +914,7 @@
                       <wps:spPr>
                         <a:xfrm>
                           <a:off x="0" y="0"/>
-                          <a:ext cx="3032125" cy="228600"/>
+                          <a:ext cx="1059180" cy="228600"/>
                         </a:xfrm>
                         <a:prstGeom prst="rightArrow">
                           <a:avLst/>
@@ -1020,7 +976,7 @@
                   <v:h position="#0,#1" xrange="0,21600" yrange="0,10800"/>
                 </v:handles>
               </v:shapetype>
-              <v:shape id="Right Arrow 11" o:spid="_x0000_s1026" type="#_x0000_t13" style="position:absolute;margin-left:6.6pt;margin-top:28.7pt;width:238.75pt;height:18pt;z-index:251680768;visibility:visible;mso-wrap-style:square;mso-width-percent:0;mso-wrap-distance-left:9pt;mso-wrap-distance-top:0;mso-wrap-distance-right:9pt;mso-wrap-distance-bottom:0;mso-position-horizontal:absolute;mso-position-horizontal-relative:text;mso-position-vertical:absolute;mso-position-vertical-relative:text;mso-width-percent:0;mso-width-relative:margin;v-text-anchor:middle" o:gfxdata="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" adj="20786" strokecolor="black [3213]">
+              <v:shape id="Right Arrow 11" o:spid="_x0000_s1026" type="#_x0000_t13" style="position:absolute;margin-left:53.95pt;margin-top:81pt;width:83.4pt;height:18pt;z-index:251680768;visibility:visible;mso-wrap-style:square;mso-width-percent:0;mso-wrap-distance-left:9pt;mso-wrap-distance-top:0;mso-wrap-distance-right:9pt;mso-wrap-distance-bottom:0;mso-position-horizontal:absolute;mso-position-horizontal-relative:text;mso-position-vertical:absolute;mso-position-vertical-relative:text;mso-width-percent:0;mso-width-relative:margin;v-text-anchor:middle" o:gfxdata="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" adj="19269" strokecolor="black [3213]">
                 <w10:wrap type="through"/>
               </v:shape>
             </w:pict>
@@ -1034,17 +990,25 @@
         <mc:AlternateContent>
           <mc:Choice Requires="wps">
             <w:drawing>
-              <wp:anchor distT="0" distB="0" distL="114300" distR="114300" simplePos="0" relativeHeight="251682816" behindDoc="0" locked="0" layoutInCell="1" allowOverlap="1" wp14:anchorId="744ADFA7" wp14:editId="76166143">
+              <wp:anchor distT="0" distB="0" distL="114300" distR="114300" simplePos="0" relativeHeight="251682816" behindDoc="0" locked="0" layoutInCell="1" allowOverlap="1" wp14:anchorId="2B14C791" wp14:editId="3DB839F0">
                 <wp:simplePos x="0" y="0"/>
                 <wp:positionH relativeFrom="column">
-                  <wp:posOffset>66675</wp:posOffset>
+                  <wp:posOffset>626110</wp:posOffset>
                 </wp:positionH>
                 <wp:positionV relativeFrom="paragraph">
-                  <wp:posOffset>604520</wp:posOffset>
+                  <wp:posOffset>1168400</wp:posOffset>
                 </wp:positionV>
                 <wp:extent cx="571500" cy="342900"/>
                 <wp:effectExtent l="0" t="0" r="0" b="12700"/>
-                <wp:wrapSquare wrapText="bothSides"/>
+                <wp:wrapThrough wrapText="bothSides">
+                  <wp:wrapPolygon edited="0">
+                    <wp:start x="960" y="0"/>
+                    <wp:lineTo x="960" y="20800"/>
+                    <wp:lineTo x="19200" y="20800"/>
+                    <wp:lineTo x="19200" y="0"/>
+                    <wp:lineTo x="960" y="0"/>
+                  </wp:wrapPolygon>
+                </wp:wrapThrough>
                 <wp:docPr id="13" name="Text Box 13"/>
                 <wp:cNvGraphicFramePr/>
                 <a:graphic xmlns:a="http://schemas.openxmlformats.org/drawingml/2006/main">
@@ -1112,18 +1076,12 @@
                     </wps:wsp>
                   </a:graphicData>
                 </a:graphic>
-                <wp14:sizeRelH relativeFrom="margin">
-                  <wp14:pctWidth>0</wp14:pctWidth>
-                </wp14:sizeRelH>
-                <wp14:sizeRelV relativeFrom="margin">
-                  <wp14:pctHeight>0</wp14:pctHeight>
-                </wp14:sizeRelV>
               </wp:anchor>
             </w:drawing>
           </mc:Choice>
           <mc:Fallback>
             <w:pict>
-              <v:shape id="Text Box 13" o:spid="_x0000_s1031" type="#_x0000_t202" style="position:absolute;margin-left:5.25pt;margin-top:47.6pt;width:45pt;height:27pt;z-index:251682816;visibility:visible;mso-wrap-style:square;mso-width-percent:0;mso-height-percent:0;mso-wrap-distance-left:9pt;mso-wrap-distance-top:0;mso-wrap-distance-right:9pt;mso-wrap-distance-bottom:0;mso-position-horizontal:absolute;mso-position-horizontal-relative:text;mso-position-vertical:absolute;mso-position-vertical-relative:text;mso-width-percent:0;mso-height-percent:0;mso-width-relative:margin;mso-height-relative:margin;v-text-anchor:top" o:gfxdata="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" filled="f" stroked="f">
+              <v:shape id="Text Box 13" o:spid="_x0000_s1033" type="#_x0000_t202" style="position:absolute;margin-left:49.3pt;margin-top:92pt;width:45pt;height:27pt;z-index:251682816;visibility:visible;mso-wrap-style:square;mso-wrap-distance-left:9pt;mso-wrap-distance-top:0;mso-wrap-distance-right:9pt;mso-wrap-distance-bottom:0;mso-position-horizontal:absolute;mso-position-horizontal-relative:text;mso-position-vertical:absolute;mso-position-vertical-relative:text;v-text-anchor:top" o:gfxdata="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" filled="f" stroked="f">
                 <v:textbox>
                   <w:txbxContent>
                     <w:p>
@@ -1143,7 +1101,7 @@
                     </w:p>
                   </w:txbxContent>
                 </v:textbox>
-                <w10:wrap type="square"/>
+                <w10:wrap type="through"/>
               </v:shape>
             </w:pict>
           </mc:Fallback>
@@ -1156,18 +1114,18 @@
         <mc:AlternateContent>
           <mc:Choice Requires="wps">
             <w:drawing>
-              <wp:anchor distT="0" distB="0" distL="114300" distR="114300" simplePos="0" relativeHeight="251672576" behindDoc="0" locked="0" layoutInCell="1" allowOverlap="1" wp14:anchorId="6AE31F67" wp14:editId="72461476">
+              <wp:anchor distT="0" distB="0" distL="114300" distR="114300" simplePos="0" relativeHeight="251683840" behindDoc="0" locked="0" layoutInCell="1" allowOverlap="1" wp14:anchorId="29521A8C" wp14:editId="76CCC340">
                 <wp:simplePos x="0" y="0"/>
                 <wp:positionH relativeFrom="column">
-                  <wp:posOffset>-945515</wp:posOffset>
+                  <wp:posOffset>-685800</wp:posOffset>
                 </wp:positionH>
                 <wp:positionV relativeFrom="paragraph">
-                  <wp:posOffset>125095</wp:posOffset>
+                  <wp:posOffset>-139700</wp:posOffset>
                 </wp:positionV>
-                <wp:extent cx="1028700" cy="685800"/>
-                <wp:effectExtent l="0" t="0" r="38100" b="25400"/>
+                <wp:extent cx="6515100" cy="342900"/>
+                <wp:effectExtent l="0" t="0" r="0" b="12700"/>
                 <wp:wrapSquare wrapText="bothSides"/>
-                <wp:docPr id="3" name="Text Box 3"/>
+                <wp:docPr id="7" name="Text Box 7"/>
                 <wp:cNvGraphicFramePr/>
                 <a:graphic xmlns:a="http://schemas.openxmlformats.org/drawingml/2006/main">
                   <a:graphicData uri="http://schemas.microsoft.com/office/word/2010/wordprocessingShape">
@@ -1176,16 +1134,14 @@
                       <wps:spPr>
                         <a:xfrm>
                           <a:off x="0" y="0"/>
-                          <a:ext cx="1028700" cy="685800"/>
+                          <a:ext cx="6515100" cy="342900"/>
                         </a:xfrm>
                         <a:prstGeom prst="rect">
                           <a:avLst/>
                         </a:prstGeom>
                         <a:noFill/>
                         <a:ln>
-                          <a:solidFill>
-                            <a:schemeClr val="tx1"/>
-                          </a:solidFill>
+                          <a:noFill/>
                         </a:ln>
                         <a:effectLst/>
                         <a:extLst>
@@ -1213,15 +1169,68 @@
                           <w:p>
                             <w:pPr>
                               <w:jc w:val="center"/>
+                              <w:rPr>
+                                <w:sz w:val="22"/>
+                              </w:rPr>
                             </w:pPr>
                             <w:r>
-                              <w:t xml:space="preserve">Alias or Entity </w:t>
+                              <w:rPr>
+                                <w:sz w:val="22"/>
+                              </w:rPr>
+                              <w:t xml:space="preserve">In 1990, Boris </w:t>
                             </w:r>
                             <w:proofErr w:type="spellStart"/>
                             <w:r>
-                              <w:t>Coreference</w:t>
+                              <w:rPr>
+                                <w:sz w:val="22"/>
+                              </w:rPr>
+                              <w:t>Berezovsky</w:t>
                             </w:r>
                             <w:proofErr w:type="spellEnd"/>
+                            <w:r>
+                              <w:rPr>
+                                <w:sz w:val="22"/>
+                              </w:rPr>
+                              <w:t xml:space="preserve">, won </w:t>
+                            </w:r>
+                            <w:r>
+                              <w:rPr>
+                                <w:sz w:val="22"/>
+                              </w:rPr>
+                              <w:t>the Gold Medal</w:t>
+                            </w:r>
+                            <w:r>
+                              <w:rPr>
+                                <w:sz w:val="22"/>
+                              </w:rPr>
+                              <w:t xml:space="preserve"> </w:t>
+                            </w:r>
+                            <w:r>
+                              <w:rPr>
+                                <w:sz w:val="22"/>
+                              </w:rPr>
+                              <w:t>at the</w:t>
+                            </w:r>
+                            <w:r>
+                              <w:rPr>
+                                <w:sz w:val="22"/>
+                              </w:rPr>
+                              <w:t xml:space="preserve"> International Tchaikovsky Competition in Moscow</w:t>
+                            </w:r>
+                            <w:r>
+                              <w:rPr>
+                                <w:sz w:val="22"/>
+                              </w:rPr>
+                              <w:t>.</w:t>
+                            </w:r>
+                          </w:p>
+                          <w:p>
+                            <w:pPr>
+                              <w:jc w:val="both"/>
+                              <w:rPr>
+                                <w:sz w:val="22"/>
+                              </w:rPr>
+                            </w:pPr>
                           </w:p>
                         </w:txbxContent>
                       </wps:txbx>
@@ -1245,21 +1254,74 @@
           </mc:Choice>
           <mc:Fallback>
             <w:pict>
-              <v:shape id="Text Box 3" o:spid="_x0000_s1032" type="#_x0000_t202" style="position:absolute;margin-left:-74.4pt;margin-top:9.85pt;width:81pt;height:54pt;z-index:251672576;visibility:visible;mso-wrap-style:square;mso-width-percent:0;mso-height-percent:0;mso-wrap-distance-left:9pt;mso-wrap-distance-top:0;mso-wrap-distance-right:9pt;mso-wrap-distance-bottom:0;mso-position-horizontal:absolute;mso-position-horizontal-relative:text;mso-position-vertical:absolute;mso-position-vertical-relative:text;mso-width-percent:0;mso-height-percent:0;mso-width-relative:margin;mso-height-relative:margin;v-text-anchor:top" o:gfxdata="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" filled="f" strokecolor="black [3213]">
+              <v:shape id="Text Box 7" o:spid="_x0000_s1034" type="#_x0000_t202" style="position:absolute;margin-left:-53.95pt;margin-top:-10.95pt;width:513pt;height:27pt;z-index:251683840;visibility:visible;mso-wrap-style:square;mso-width-percent:0;mso-height-percent:0;mso-wrap-distance-left:9pt;mso-wrap-distance-top:0;mso-wrap-distance-right:9pt;mso-wrap-distance-bottom:0;mso-position-horizontal:absolute;mso-position-horizontal-relative:text;mso-position-vertical:absolute;mso-position-vertical-relative:text;mso-width-percent:0;mso-height-percent:0;mso-width-relative:margin;mso-height-relative:margin;v-text-anchor:top" o:gfxdata="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" filled="f" stroked="f">
                 <v:textbox>
                   <w:txbxContent>
                     <w:p>
                       <w:pPr>
                         <w:jc w:val="center"/>
+                        <w:rPr>
+                          <w:sz w:val="22"/>
+                        </w:rPr>
                       </w:pPr>
                       <w:r>
-                        <w:t xml:space="preserve">Alias or Entity </w:t>
+                        <w:rPr>
+                          <w:sz w:val="22"/>
+                        </w:rPr>
+                        <w:t xml:space="preserve">In 1990, Boris </w:t>
                       </w:r>
                       <w:proofErr w:type="spellStart"/>
                       <w:r>
-                        <w:t>Coreference</w:t>
+                        <w:rPr>
+                          <w:sz w:val="22"/>
+                        </w:rPr>
+                        <w:t>Berezovsky</w:t>
                       </w:r>
                       <w:proofErr w:type="spellEnd"/>
+                      <w:r>
+                        <w:rPr>
+                          <w:sz w:val="22"/>
+                        </w:rPr>
+                        <w:t xml:space="preserve">, won </w:t>
+                      </w:r>
+                      <w:r>
+                        <w:rPr>
+                          <w:sz w:val="22"/>
+                        </w:rPr>
+                        <w:t>the Gold Medal</w:t>
+                      </w:r>
+                      <w:r>
+                        <w:rPr>
+                          <w:sz w:val="22"/>
+                        </w:rPr>
+                        <w:t xml:space="preserve"> </w:t>
+                      </w:r>
+                      <w:r>
+                        <w:rPr>
+                          <w:sz w:val="22"/>
+                        </w:rPr>
+                        <w:t>at the</w:t>
+                      </w:r>
+                      <w:r>
+                        <w:rPr>
+                          <w:sz w:val="22"/>
+                        </w:rPr>
+                        <w:t xml:space="preserve"> International Tchaikovsky Competition in Moscow</w:t>
+                      </w:r>
+                      <w:r>
+                        <w:rPr>
+                          <w:sz w:val="22"/>
+                        </w:rPr>
+                        <w:t>.</w:t>
+                      </w:r>
+                    </w:p>
+                    <w:p>
+                      <w:pPr>
+                        <w:jc w:val="both"/>
+                        <w:rPr>
+                          <w:sz w:val="22"/>
+                        </w:rPr>
+                      </w:pPr>
                     </w:p>
                   </w:txbxContent>
                 </v:textbox>
@@ -1276,18 +1338,18 @@
         <mc:AlternateContent>
           <mc:Choice Requires="wps">
             <w:drawing>
-              <wp:anchor distT="0" distB="0" distL="114300" distR="114300" simplePos="0" relativeHeight="251673600" behindDoc="0" locked="0" layoutInCell="1" allowOverlap="1" wp14:anchorId="39AC3696" wp14:editId="2C4B2CED">
+              <wp:anchor distT="0" distB="0" distL="114300" distR="114300" simplePos="0" relativeHeight="251665408" behindDoc="0" locked="0" layoutInCell="1" allowOverlap="1" wp14:anchorId="13FDE53D" wp14:editId="286B66E3">
                 <wp:simplePos x="0" y="0"/>
                 <wp:positionH relativeFrom="column">
-                  <wp:posOffset>3120390</wp:posOffset>
+                  <wp:posOffset>0</wp:posOffset>
                 </wp:positionH>
                 <wp:positionV relativeFrom="paragraph">
-                  <wp:posOffset>124460</wp:posOffset>
+                  <wp:posOffset>0</wp:posOffset>
                 </wp:positionV>
-                <wp:extent cx="1243330" cy="685800"/>
-                <wp:effectExtent l="0" t="0" r="26670" b="25400"/>
+                <wp:extent cx="297815" cy="269875"/>
+                <wp:effectExtent l="0" t="0" r="0" b="9525"/>
                 <wp:wrapSquare wrapText="bothSides"/>
-                <wp:docPr id="2" name="Text Box 2"/>
+                <wp:docPr id="1" name="Text Box 1"/>
                 <wp:cNvGraphicFramePr/>
                 <a:graphic xmlns:a="http://schemas.openxmlformats.org/drawingml/2006/main">
                   <a:graphicData uri="http://schemas.microsoft.com/office/word/2010/wordprocessingShape">
@@ -1296,16 +1358,14 @@
                       <wps:spPr>
                         <a:xfrm>
                           <a:off x="0" y="0"/>
-                          <a:ext cx="1243330" cy="685800"/>
+                          <a:ext cx="297815" cy="269875"/>
                         </a:xfrm>
                         <a:prstGeom prst="rect">
                           <a:avLst/>
                         </a:prstGeom>
                         <a:noFill/>
                         <a:ln>
-                          <a:solidFill>
-                            <a:srgbClr val="000000"/>
-                          </a:solidFill>
+                          <a:noFill/>
                         </a:ln>
                         <a:effectLst/>
                         <a:extLst>
@@ -1314,60 +1374,14 @@
                           </a:ext>
                         </a:extLst>
                       </wps:spPr>
-                      <wps:style>
-                        <a:lnRef idx="0">
-                          <a:schemeClr val="accent1"/>
-                        </a:lnRef>
-                        <a:fillRef idx="0">
-                          <a:schemeClr val="accent1"/>
-                        </a:fillRef>
-                        <a:effectRef idx="0">
-                          <a:schemeClr val="accent1"/>
-                        </a:effectRef>
-                        <a:fontRef idx="minor">
-                          <a:schemeClr val="dk1"/>
-                        </a:fontRef>
-                      </wps:style>
                       <wps:txbx>
                         <w:txbxContent>
                           <w:p>
                             <w:pPr>
-                              <w:jc w:val="center"/>
+                              <w:rPr>
+                                <w:noProof/>
+                              </w:rPr>
                             </w:pPr>
-                            <w:proofErr w:type="spellStart"/>
-                            <w:r>
-                              <w:t>Lingpipe</w:t>
-                            </w:r>
-                            <w:proofErr w:type="spellEnd"/>
-                            <w:r>
-                              <w:t xml:space="preserve"> Tag</w:t>
-                            </w:r>
-                          </w:p>
-                          <w:p>
-                            <w:pPr>
-                              <w:jc w:val="center"/>
-                            </w:pPr>
-                            <w:proofErr w:type="spellStart"/>
-                            <w:r>
-                              <w:t>OpenNLP</w:t>
-                            </w:r>
-                            <w:proofErr w:type="spellEnd"/>
-                            <w:r>
-                              <w:t xml:space="preserve"> Tag</w:t>
-                            </w:r>
-                          </w:p>
-                          <w:p>
-                            <w:pPr>
-                              <w:jc w:val="center"/>
-                            </w:pPr>
-                            <w:proofErr w:type="spellStart"/>
-                            <w:r>
-                              <w:t>HardCoded</w:t>
-                            </w:r>
-                            <w:proofErr w:type="spellEnd"/>
-                            <w:r>
-                              <w:t xml:space="preserve"> Text</w:t>
-                            </w:r>
                           </w:p>
                         </w:txbxContent>
                       </wps:txbx>
@@ -1375,60 +1389,25 @@
                         <a:prstTxWarp prst="textNoShape">
                           <a:avLst/>
                         </a:prstTxWarp>
-                        <a:noAutofit/>
+                        <a:spAutoFit/>
                       </wps:bodyPr>
                     </wps:wsp>
                   </a:graphicData>
                 </a:graphic>
-                <wp14:sizeRelV relativeFrom="margin">
-                  <wp14:pctHeight>0</wp14:pctHeight>
-                </wp14:sizeRelV>
               </wp:anchor>
             </w:drawing>
           </mc:Choice>
           <mc:Fallback>
             <w:pict>
-              <v:shape id="Text Box 2" o:spid="_x0000_s1033" type="#_x0000_t202" style="position:absolute;margin-left:245.7pt;margin-top:9.8pt;width:97.9pt;height:54pt;z-index:251673600;visibility:visible;mso-wrap-style:none;mso-height-percent:0;mso-wrap-distance-left:9pt;mso-wrap-distance-top:0;mso-wrap-distance-right:9pt;mso-wrap-distance-bottom:0;mso-position-horizontal:absolute;mso-position-horizontal-relative:text;mso-position-vertical:absolute;mso-position-vertical-relative:text;mso-height-percent:0;mso-height-relative:margin;v-text-anchor:top" o:gfxdata="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" filled="f">
-                <v:textbox>
+              <v:shape id="Text Box 1" o:spid="_x0000_s1035" type="#_x0000_t202" style="position:absolute;margin-left:0;margin-top:0;width:23.45pt;height:21.25pt;z-index:251665408;visibility:visible;mso-wrap-style:none;mso-wrap-distance-left:9pt;mso-wrap-distance-top:0;mso-wrap-distance-right:9pt;mso-wrap-distance-bottom:0;mso-position-horizontal:absolute;mso-position-horizontal-relative:text;mso-position-vertical:absolute;mso-position-vertical-relative:text;v-text-anchor:top" o:gfxdata="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" filled="f" stroked="f">
+                <v:textbox style="mso-fit-shape-to-text:t">
                   <w:txbxContent>
                     <w:p>
                       <w:pPr>
-                        <w:jc w:val="center"/>
+                        <w:rPr>
+                          <w:noProof/>
+                        </w:rPr>
                       </w:pPr>
-                      <w:proofErr w:type="spellStart"/>
-                      <w:r>
-                        <w:t>Lingpipe</w:t>
-                      </w:r>
-                      <w:proofErr w:type="spellEnd"/>
-                      <w:r>
-                        <w:t xml:space="preserve"> Tag</w:t>
-                      </w:r>
-                    </w:p>
-                    <w:p>
-                      <w:pPr>
-                        <w:jc w:val="center"/>
-                      </w:pPr>
-                      <w:proofErr w:type="spellStart"/>
-                      <w:r>
-                        <w:t>OpenNLP</w:t>
-                      </w:r>
-                      <w:proofErr w:type="spellEnd"/>
-                      <w:r>
-                        <w:t xml:space="preserve"> Tag</w:t>
-                      </w:r>
-                    </w:p>
-                    <w:p>
-                      <w:pPr>
-                        <w:jc w:val="center"/>
-                      </w:pPr>
-                      <w:proofErr w:type="spellStart"/>
-                      <w:r>
-                        <w:t>HardCoded</w:t>
-                      </w:r>
-                      <w:proofErr w:type="spellEnd"/>
-                      <w:r>
-                        <w:t xml:space="preserve"> Text</w:t>
-                      </w:r>
                     </w:p>
                   </w:txbxContent>
                 </v:textbox>
@@ -1440,6 +1419,10 @@
       </w:r>
     </w:p>
     <w:p/>
+    <w:p>
+      <w:bookmarkStart w:id="0" w:name="_GoBack"/>
+    </w:p>
+    <w:bookmarkEnd w:id="0"/>
     <w:p/>
     <w:p/>
     <w:p>
@@ -1451,8 +1434,6 @@
       <w:r>
         <w:tab/>
       </w:r>
-      <w:bookmarkStart w:id="0" w:name="_GoBack"/>
-      <w:bookmarkEnd w:id="0"/>
     </w:p>
     <w:sectPr>
       <w:pgSz w:w="12240" w:h="15840"/>
@@ -1624,6 +1605,7 @@
   <w:style w:type="character" w:default="1" w:styleId="DefaultParagraphFont">
     <w:name w:val="Default Paragraph Font"/>
     <w:uiPriority w:val="1"/>
+    <w:semiHidden/>
     <w:unhideWhenUsed/>
   </w:style>
   <w:style w:type="table" w:default="1" w:styleId="TableNormal">
@@ -1833,6 +1815,7 @@
   <w:style w:type="character" w:default="1" w:styleId="DefaultParagraphFont">
     <w:name w:val="Default Paragraph Font"/>
     <w:uiPriority w:val="1"/>
+    <w:semiHidden/>
     <w:unhideWhenUsed/>
   </w:style>
   <w:style w:type="table" w:default="1" w:styleId="TableNormal">

</xml_diff>